<commit_message>
test & fixed bugs.
</commit_message>
<xml_diff>
--- a/documents/Data Definition.docx
+++ b/documents/Data Definition.docx
@@ -80,7 +80,9 @@
         </w:tblBorders>
         <w:tblLayout w:type="fixed"/>
         <w:tblCellMar>
+          <w:top w:w="0" w:type="dxa"/>
           <w:left w:w="108" w:type="dxa"/>
+          <w:bottom w:w="0" w:type="dxa"/>
           <w:right w:w="108" w:type="dxa"/>
         </w:tblCellMar>
       </w:tblPr>
@@ -102,10 +104,6 @@
             <w:insideH w:val="single" w:color="auto" w:sz="4" w:space="0"/>
             <w:insideV w:val="single" w:color="auto" w:sz="4" w:space="0"/>
           </w:tblBorders>
-          <w:tblCellMar>
-            <w:left w:w="108" w:type="dxa"/>
-            <w:right w:w="108" w:type="dxa"/>
-          </w:tblCellMar>
         </w:tblPrEx>
         <w:tc>
           <w:tcPr>
@@ -254,7 +252,9 @@
             <w:insideV w:val="single" w:color="auto" w:sz="4" w:space="0"/>
           </w:tblBorders>
           <w:tblCellMar>
-            <w:left w:w="108" w:type="dxa"/>
+            <w:top w:w="0" w:type="dxa"/>
+            <w:left w:w="108" w:type="dxa"/>
+            <w:bottom w:w="0" w:type="dxa"/>
             <w:right w:w="108" w:type="dxa"/>
           </w:tblCellMar>
         </w:tblPrEx>
@@ -402,7 +402,9 @@
             <w:insideV w:val="single" w:color="auto" w:sz="4" w:space="0"/>
           </w:tblBorders>
           <w:tblCellMar>
-            <w:left w:w="108" w:type="dxa"/>
+            <w:top w:w="0" w:type="dxa"/>
+            <w:left w:w="108" w:type="dxa"/>
+            <w:bottom w:w="0" w:type="dxa"/>
             <w:right w:w="108" w:type="dxa"/>
           </w:tblCellMar>
         </w:tblPrEx>
@@ -612,6 +614,12 @@
             <w:insideH w:val="single" w:color="auto" w:sz="4" w:space="0"/>
             <w:insideV w:val="single" w:color="auto" w:sz="4" w:space="0"/>
           </w:tblBorders>
+          <w:tblCellMar>
+            <w:top w:w="0" w:type="dxa"/>
+            <w:left w:w="108" w:type="dxa"/>
+            <w:bottom w:w="0" w:type="dxa"/>
+            <w:right w:w="108" w:type="dxa"/>
+          </w:tblCellMar>
         </w:tblPrEx>
         <w:tc>
           <w:tcPr>
@@ -1035,7 +1043,7 @@
               <w:rPr>
                 <w:rFonts w:hint="default"/>
                 <w:vertAlign w:val="baseline"/>
-                <w:lang w:val="en-US" w:eastAsia="zh-CN"/>
+                <w:lang w:val="en-CA" w:eastAsia="zh-CN"/>
               </w:rPr>
             </w:pPr>
             <w:r>
@@ -1045,6 +1053,24 @@
                 <w:lang w:val="en-US" w:eastAsia="zh-CN"/>
               </w:rPr>
               <w:t>Round no</w:t>
+            </w:r>
+            <w:r>
+              <w:rPr>
+                <w:rFonts w:hint="default"/>
+                <w:vertAlign w:val="baseline"/>
+                <w:lang w:val="en-CA" w:eastAsia="zh-CN"/>
+              </w:rPr>
+              <w:t>, range:</w:t>
+            </w:r>
+            <w:bookmarkStart w:id="0" w:name="_GoBack"/>
+            <w:bookmarkEnd w:id="0"/>
+            <w:r>
+              <w:rPr>
+                <w:rFonts w:hint="default"/>
+                <w:vertAlign w:val="baseline"/>
+                <w:lang w:val="en-CA" w:eastAsia="zh-CN"/>
+              </w:rPr>
+              <w:t xml:space="preserve"> [1-100]</w:t>
             </w:r>
           </w:p>
         </w:tc>
@@ -3290,17 +3316,7 @@
           <w:b/>
           <w:lang w:val="en-US" w:eastAsia="zh-CN"/>
         </w:rPr>
-        <w:t xml:space="preserve">Status code &amp; </w:t>
-      </w:r>
-      <w:bookmarkStart w:id="0" w:name="_GoBack"/>
-      <w:bookmarkEnd w:id="0"/>
-      <w:r>
-        <w:rPr>
-          <w:rFonts w:hint="eastAsia"/>
-          <w:b/>
-          <w:lang w:val="en-US" w:eastAsia="zh-CN"/>
-        </w:rPr>
-        <w:t>message</w:t>
+        <w:t>Status code &amp; message</w:t>
       </w:r>
     </w:p>
     <w:tbl>
@@ -3318,7 +3334,9 @@
         </w:tblBorders>
         <w:tblLayout w:type="autofit"/>
         <w:tblCellMar>
+          <w:top w:w="0" w:type="dxa"/>
           <w:left w:w="108" w:type="dxa"/>
+          <w:bottom w:w="0" w:type="dxa"/>
           <w:right w:w="108" w:type="dxa"/>
         </w:tblCellMar>
       </w:tblPr>
@@ -3337,7 +3355,9 @@
             <w:insideV w:val="single" w:color="auto" w:sz="4" w:space="0"/>
           </w:tblBorders>
           <w:tblCellMar>
-            <w:left w:w="108" w:type="dxa"/>
+            <w:top w:w="0" w:type="dxa"/>
+            <w:left w:w="108" w:type="dxa"/>
+            <w:bottom w:w="0" w:type="dxa"/>
             <w:right w:w="108" w:type="dxa"/>
           </w:tblCellMar>
         </w:tblPrEx>
@@ -3397,7 +3417,9 @@
             <w:insideV w:val="single" w:color="auto" w:sz="4" w:space="0"/>
           </w:tblBorders>
           <w:tblCellMar>
-            <w:left w:w="108" w:type="dxa"/>
+            <w:top w:w="0" w:type="dxa"/>
+            <w:left w:w="108" w:type="dxa"/>
+            <w:bottom w:w="0" w:type="dxa"/>
             <w:right w:w="108" w:type="dxa"/>
           </w:tblCellMar>
         </w:tblPrEx>
@@ -3457,7 +3479,9 @@
             <w:insideV w:val="single" w:color="auto" w:sz="4" w:space="0"/>
           </w:tblBorders>
           <w:tblCellMar>
-            <w:left w:w="108" w:type="dxa"/>
+            <w:top w:w="0" w:type="dxa"/>
+            <w:left w:w="108" w:type="dxa"/>
+            <w:bottom w:w="0" w:type="dxa"/>
             <w:right w:w="108" w:type="dxa"/>
           </w:tblCellMar>
         </w:tblPrEx>
@@ -3517,7 +3541,9 @@
             <w:insideV w:val="single" w:color="auto" w:sz="4" w:space="0"/>
           </w:tblBorders>
           <w:tblCellMar>
-            <w:left w:w="108" w:type="dxa"/>
+            <w:top w:w="0" w:type="dxa"/>
+            <w:left w:w="108" w:type="dxa"/>
+            <w:bottom w:w="0" w:type="dxa"/>
             <w:right w:w="108" w:type="dxa"/>
           </w:tblCellMar>
         </w:tblPrEx>
@@ -3580,7 +3606,9 @@
             <w:insideV w:val="single" w:color="auto" w:sz="4" w:space="0"/>
           </w:tblBorders>
           <w:tblCellMar>
-            <w:left w:w="108" w:type="dxa"/>
+            <w:top w:w="0" w:type="dxa"/>
+            <w:left w:w="108" w:type="dxa"/>
+            <w:bottom w:w="0" w:type="dxa"/>
             <w:right w:w="108" w:type="dxa"/>
           </w:tblCellMar>
         </w:tblPrEx>
@@ -3640,7 +3668,9 @@
             <w:insideV w:val="single" w:color="auto" w:sz="4" w:space="0"/>
           </w:tblBorders>
           <w:tblCellMar>
-            <w:left w:w="108" w:type="dxa"/>
+            <w:top w:w="0" w:type="dxa"/>
+            <w:left w:w="108" w:type="dxa"/>
+            <w:bottom w:w="0" w:type="dxa"/>
             <w:right w:w="108" w:type="dxa"/>
           </w:tblCellMar>
         </w:tblPrEx>
@@ -3700,7 +3730,9 @@
             <w:insideV w:val="single" w:color="auto" w:sz="4" w:space="0"/>
           </w:tblBorders>
           <w:tblCellMar>
-            <w:left w:w="108" w:type="dxa"/>
+            <w:top w:w="0" w:type="dxa"/>
+            <w:left w:w="108" w:type="dxa"/>
+            <w:bottom w:w="0" w:type="dxa"/>
             <w:right w:w="108" w:type="dxa"/>
           </w:tblCellMar>
         </w:tblPrEx>
@@ -3760,7 +3792,9 @@
             <w:insideV w:val="single" w:color="auto" w:sz="4" w:space="0"/>
           </w:tblBorders>
           <w:tblCellMar>
-            <w:left w:w="108" w:type="dxa"/>
+            <w:top w:w="0" w:type="dxa"/>
+            <w:left w:w="108" w:type="dxa"/>
+            <w:bottom w:w="0" w:type="dxa"/>
             <w:right w:w="108" w:type="dxa"/>
           </w:tblCellMar>
         </w:tblPrEx>
@@ -3820,7 +3854,9 @@
             <w:insideV w:val="single" w:color="auto" w:sz="4" w:space="0"/>
           </w:tblBorders>
           <w:tblCellMar>
-            <w:left w:w="108" w:type="dxa"/>
+            <w:top w:w="0" w:type="dxa"/>
+            <w:left w:w="108" w:type="dxa"/>
+            <w:bottom w:w="0" w:type="dxa"/>
             <w:right w:w="108" w:type="dxa"/>
           </w:tblCellMar>
         </w:tblPrEx>
@@ -3880,7 +3916,9 @@
             <w:insideV w:val="single" w:color="auto" w:sz="4" w:space="0"/>
           </w:tblBorders>
           <w:tblCellMar>
-            <w:left w:w="108" w:type="dxa"/>
+            <w:top w:w="0" w:type="dxa"/>
+            <w:left w:w="108" w:type="dxa"/>
+            <w:bottom w:w="0" w:type="dxa"/>
             <w:right w:w="108" w:type="dxa"/>
           </w:tblCellMar>
         </w:tblPrEx>
@@ -3940,7 +3978,9 @@
             <w:insideV w:val="single" w:color="auto" w:sz="4" w:space="0"/>
           </w:tblBorders>
           <w:tblCellMar>
-            <w:left w:w="108" w:type="dxa"/>
+            <w:top w:w="0" w:type="dxa"/>
+            <w:left w:w="108" w:type="dxa"/>
+            <w:bottom w:w="0" w:type="dxa"/>
             <w:right w:w="108" w:type="dxa"/>
           </w:tblCellMar>
         </w:tblPrEx>
@@ -4079,7 +4119,9 @@
         </w:tblBorders>
         <w:tblLayout w:type="autofit"/>
         <w:tblCellMar>
+          <w:top w:w="0" w:type="dxa"/>
           <w:left w:w="108" w:type="dxa"/>
+          <w:bottom w:w="0" w:type="dxa"/>
           <w:right w:w="108" w:type="dxa"/>
         </w:tblCellMar>
       </w:tblPr>
@@ -4097,6 +4139,12 @@
             <w:insideH w:val="single" w:color="auto" w:sz="4" w:space="0"/>
             <w:insideV w:val="single" w:color="auto" w:sz="4" w:space="0"/>
           </w:tblBorders>
+          <w:tblCellMar>
+            <w:top w:w="0" w:type="dxa"/>
+            <w:left w:w="108" w:type="dxa"/>
+            <w:bottom w:w="0" w:type="dxa"/>
+            <w:right w:w="108" w:type="dxa"/>
+          </w:tblCellMar>
         </w:tblPrEx>
         <w:tc>
           <w:tcPr>
@@ -4153,7 +4201,9 @@
             <w:insideV w:val="single" w:color="auto" w:sz="4" w:space="0"/>
           </w:tblBorders>
           <w:tblCellMar>
-            <w:left w:w="108" w:type="dxa"/>
+            <w:top w:w="0" w:type="dxa"/>
+            <w:left w:w="108" w:type="dxa"/>
+            <w:bottom w:w="0" w:type="dxa"/>
             <w:right w:w="108" w:type="dxa"/>
           </w:tblCellMar>
         </w:tblPrEx>
@@ -4213,7 +4263,9 @@
             <w:insideV w:val="single" w:color="auto" w:sz="4" w:space="0"/>
           </w:tblBorders>
           <w:tblCellMar>
-            <w:left w:w="108" w:type="dxa"/>
+            <w:top w:w="0" w:type="dxa"/>
+            <w:left w:w="108" w:type="dxa"/>
+            <w:bottom w:w="0" w:type="dxa"/>
             <w:right w:w="108" w:type="dxa"/>
           </w:tblCellMar>
         </w:tblPrEx>
@@ -4273,7 +4325,9 @@
             <w:insideV w:val="single" w:color="auto" w:sz="4" w:space="0"/>
           </w:tblBorders>
           <w:tblCellMar>
-            <w:left w:w="108" w:type="dxa"/>
+            <w:top w:w="0" w:type="dxa"/>
+            <w:left w:w="108" w:type="dxa"/>
+            <w:bottom w:w="0" w:type="dxa"/>
             <w:right w:w="108" w:type="dxa"/>
           </w:tblCellMar>
         </w:tblPrEx>
@@ -4333,7 +4387,9 @@
             <w:insideV w:val="single" w:color="auto" w:sz="4" w:space="0"/>
           </w:tblBorders>
           <w:tblCellMar>
-            <w:left w:w="108" w:type="dxa"/>
+            <w:top w:w="0" w:type="dxa"/>
+            <w:left w:w="108" w:type="dxa"/>
+            <w:bottom w:w="0" w:type="dxa"/>
             <w:right w:w="108" w:type="dxa"/>
           </w:tblCellMar>
         </w:tblPrEx>
@@ -4393,7 +4449,9 @@
             <w:insideV w:val="single" w:color="auto" w:sz="4" w:space="0"/>
           </w:tblBorders>
           <w:tblCellMar>
-            <w:left w:w="108" w:type="dxa"/>
+            <w:top w:w="0" w:type="dxa"/>
+            <w:left w:w="108" w:type="dxa"/>
+            <w:bottom w:w="0" w:type="dxa"/>
             <w:right w:w="108" w:type="dxa"/>
           </w:tblCellMar>
         </w:tblPrEx>
@@ -6258,6 +6316,12 @@
             <w:insideH w:val="single" w:color="auto" w:sz="4" w:space="0"/>
             <w:insideV w:val="single" w:color="auto" w:sz="4" w:space="0"/>
           </w:tblBorders>
+          <w:tblCellMar>
+            <w:top w:w="0" w:type="dxa"/>
+            <w:left w:w="108" w:type="dxa"/>
+            <w:bottom w:w="0" w:type="dxa"/>
+            <w:right w:w="108" w:type="dxa"/>
+          </w:tblCellMar>
         </w:tblPrEx>
         <w:tc>
           <w:tcPr>
@@ -8903,12 +8967,6 @@
             <w:insideH w:val="single" w:color="auto" w:sz="4" w:space="0"/>
             <w:insideV w:val="single" w:color="auto" w:sz="4" w:space="0"/>
           </w:tblBorders>
-          <w:tblCellMar>
-            <w:top w:w="0" w:type="dxa"/>
-            <w:left w:w="108" w:type="dxa"/>
-            <w:bottom w:w="0" w:type="dxa"/>
-            <w:right w:w="108" w:type="dxa"/>
-          </w:tblCellMar>
         </w:tblPrEx>
         <w:tc>
           <w:tcPr>

</xml_diff>